<commit_message>
partie 1 et 2 rapport
</commit_message>
<xml_diff>
--- a/docs/5sdbd-integrateur-rapport.docx
+++ b/docs/5sdbd-integrateur-rapport.docx
@@ -21,6 +21,9 @@
       <w:sdtContent>
         <w:p>
           <w:r>
+            <w:rPr>
+              <w:noProof/>
+            </w:rPr>
             <w:drawing>
               <wp:anchor distT="0" distB="0" distL="114300" distR="114300" simplePos="0" relativeHeight="251663360" behindDoc="0" locked="0" layoutInCell="1" allowOverlap="1" wp14:anchorId="60D61365" wp14:editId="38BC56CC">
                 <wp:simplePos x="0" y="0"/>
@@ -78,6 +81,9 @@
             </w:drawing>
           </w:r>
           <w:r>
+            <w:rPr>
+              <w:noProof/>
+            </w:rPr>
             <w:drawing>
               <wp:anchor distT="0" distB="0" distL="114300" distR="114300" simplePos="0" relativeHeight="251664384" behindDoc="0" locked="0" layoutInCell="1" allowOverlap="1" wp14:anchorId="5E6D9774" wp14:editId="2886D338">
                 <wp:simplePos x="0" y="0"/>
@@ -167,6 +173,7 @@
                 <w:dataBinding w:prefixMappings="xmlns:ns0='http://schemas.openxmlformats.org/officeDocument/2006/extended-properties'" w:xpath="/ns0:Properties[1]/ns0:Company[1]" w:storeItemID="{6668398D-A668-4E3E-A5EB-62B293D839F1}"/>
                 <w:text/>
               </w:sdtPr>
+              <w:sdtEndPr/>
               <w:sdtContent>
                 <w:tc>
                   <w:tcPr>
@@ -208,15 +215,7 @@
                         <w:sz w:val="24"/>
                         <w:szCs w:val="24"/>
                       </w:rPr>
-                      <w:t xml:space="preserve"> </w:t>
-                    </w:r>
-                    <w:r>
-                      <w:rPr>
-                        <w:color w:val="2F5496" w:themeColor="accent1" w:themeShade="BF"/>
-                        <w:sz w:val="24"/>
-                        <w:szCs w:val="24"/>
-                      </w:rPr>
-                      <w:t>année Systèmes Distribués &amp; Big Data</w:t>
+                      <w:t xml:space="preserve"> année Systèmes Distribués &amp; Big Data</w:t>
                     </w:r>
                   </w:p>
                 </w:tc>
@@ -244,6 +243,7 @@
                   <w:dataBinding w:prefixMappings="xmlns:ns0='http://schemas.openxmlformats.org/package/2006/metadata/core-properties' xmlns:ns1='http://purl.org/dc/elements/1.1/'" w:xpath="/ns0:coreProperties[1]/ns1:title[1]" w:storeItemID="{6C3C8BC8-F283-45AE-878A-BAB7291924A1}"/>
                   <w:text/>
                 </w:sdtPr>
+                <w:sdtEndPr/>
                 <w:sdtContent>
                   <w:p>
                     <w:pPr>
@@ -286,6 +286,7 @@
                 <w:dataBinding w:prefixMappings="xmlns:ns0='http://schemas.openxmlformats.org/package/2006/metadata/core-properties' xmlns:ns1='http://purl.org/dc/elements/1.1/'" w:xpath="/ns0:coreProperties[1]/ns1:subject[1]" w:storeItemID="{6C3C8BC8-F283-45AE-878A-BAB7291924A1}"/>
                 <w:text/>
               </w:sdtPr>
+              <w:sdtEndPr/>
               <w:sdtContent>
                 <w:tc>
                   <w:tcPr>
@@ -311,23 +312,7 @@
                         <w:sz w:val="24"/>
                         <w:szCs w:val="24"/>
                       </w:rPr>
-                      <w:t xml:space="preserve"> </w:t>
-                    </w:r>
-                    <w:r>
-                      <w:rPr>
-                        <w:color w:val="2F5496" w:themeColor="accent1" w:themeShade="BF"/>
-                        <w:sz w:val="24"/>
-                        <w:szCs w:val="24"/>
-                      </w:rPr>
                       <w:t>Reconnaissance d’images satellites dans une infrastructure distribuée</w:t>
-                    </w:r>
-                    <w:r>
-                      <w:rPr>
-                        <w:color w:val="2F5496" w:themeColor="accent1" w:themeShade="BF"/>
-                        <w:sz w:val="24"/>
-                        <w:szCs w:val="24"/>
-                      </w:rPr>
-                      <w:t xml:space="preserve"> </w:t>
                     </w:r>
                   </w:p>
                 </w:tc>
@@ -370,6 +355,7 @@
                   <w:dataBinding w:prefixMappings="xmlns:ns0='http://schemas.openxmlformats.org/package/2006/metadata/core-properties' xmlns:ns1='http://purl.org/dc/elements/1.1/'" w:xpath="/ns0:coreProperties[1]/ns1:creator[1]" w:storeItemID="{6C3C8BC8-F283-45AE-878A-BAB7291924A1}"/>
                   <w:text/>
                 </w:sdtPr>
+                <w:sdtEndPr/>
                 <w:sdtContent>
                   <w:p>
                     <w:pPr>
@@ -387,14 +373,6 @@
                         <w:szCs w:val="24"/>
                       </w:rPr>
                       <w:t>Adrian MEGA, Hao HU, Mohamed EL FILALI</w:t>
-                    </w:r>
-                    <w:r>
-                      <w:rPr>
-                        <w:color w:val="2F5496" w:themeColor="accent1" w:themeShade="BF"/>
-                        <w:sz w:val="24"/>
-                        <w:szCs w:val="24"/>
-                      </w:rPr>
-                      <w:t xml:space="preserve"> </w:t>
                     </w:r>
                   </w:p>
                 </w:sdtContent>
@@ -420,6 +398,7 @@
                     <w:calendar w:val="gregorian"/>
                   </w:date>
                 </w:sdtPr>
+                <w:sdtEndPr/>
                 <w:sdtContent>
                   <w:p>
                     <w:pPr>
@@ -1024,31 +1003,13 @@
         <w:jc w:val="both"/>
       </w:pPr>
       <w:r>
-        <w:t xml:space="preserve">Merci également aux autres encadrants de ce projet intégrateur, </w:t>
-      </w:r>
-      <w:r>
-        <w:t>Sami</w:t>
+        <w:t>Merci également aux autres encadrants de ce projet intégrateur, Sami</w:t>
       </w:r>
       <w:r>
         <w:t xml:space="preserve"> </w:t>
       </w:r>
       <w:r>
-        <w:t>YANGUI</w:t>
-      </w:r>
-      <w:r>
-        <w:t xml:space="preserve"> et </w:t>
-      </w:r>
-      <w:r>
-        <w:t>Mohamed</w:t>
-      </w:r>
-      <w:r>
-        <w:t xml:space="preserve"> </w:t>
-      </w:r>
-      <w:r>
-        <w:t>SIALA</w:t>
-      </w:r>
-      <w:r>
-        <w:t>, pour leur soutien durant nos heures de travail au GEI.</w:t>
+        <w:t>YANGUI et Mohamed SIALA, pour leur soutien durant nos heures de travail au GEI.</w:t>
       </w:r>
     </w:p>
     <w:p>
@@ -1090,13 +1051,7 @@
         <w:t>e</w:t>
       </w:r>
       <w:r>
-        <w:t xml:space="preserve"> année à l’INSA Toulouse doit rassembler toutes les connaissances acquises durant le dernier semestre d’études afin de les mettre en application. Dans le cadre de la spécialité Systèmes Distribués et Big Data, </w:t>
-      </w:r>
-      <w:r>
-        <w:t xml:space="preserve">Thales Alenia Space </w:t>
-      </w:r>
-      <w:r>
-        <w:t>nous a proposé son projet de reconnaissance d’images satellite via une infrastructure distribuée</w:t>
+        <w:t xml:space="preserve"> année à l’INSA Toulouse doit rassembler toutes les connaissances acquises durant le dernier semestre d’études afin de les mettre en application. Dans le cadre de la spécialité Systèmes Distribués et Big Data, Thales Alenia Space nous a proposé son projet de reconnaissance d’images satellite via une infrastructure distribuée</w:t>
       </w:r>
       <w:r>
         <w:t>.</w:t>
@@ -1269,37 +1224,559 @@
     </w:p>
     <w:p/>
     <w:p>
-      <w:r>
-        <w:t>Entre 1 et 2 pages</w:t>
+      <w:pPr>
+        <w:jc w:val="both"/>
+      </w:pPr>
+      <w:r>
+        <w:t>Ce chapitre a pour but de faire le point sur toutes les fonctionnalités qui ont été implémentées durant la période de temps imparti pour ce projet intégrateur.</w:t>
+      </w:r>
+    </w:p>
+    <w:p>
+      <w:pPr>
+        <w:pStyle w:val="Titre2"/>
+        <w:numPr>
+          <w:ilvl w:val="0"/>
+          <w:numId w:val="3"/>
+        </w:numPr>
+      </w:pPr>
+      <w:r>
+        <w:t>Architecture orientée services</w:t>
+      </w:r>
+    </w:p>
+    <w:p>
+      <w:pPr>
+        <w:jc w:val="both"/>
+      </w:pPr>
+      <w:r>
+        <w:t>Notre architecture est composée d’instances de containers chargés de traiter et organiser la donnée. Toute cette architecture est inscrite dans le Docker Compose de notre projet. Celui-ci rassemble des containers contenant les images suivantes.</w:t>
+      </w:r>
+    </w:p>
+    <w:tbl>
+      <w:tblPr>
+        <w:tblStyle w:val="Tableausimple3"/>
+        <w:tblW w:w="0" w:type="auto"/>
+        <w:tblLook w:val="04A0" w:firstRow="1" w:lastRow="0" w:firstColumn="1" w:lastColumn="0" w:noHBand="0" w:noVBand="1"/>
+      </w:tblPr>
+      <w:tblGrid>
+        <w:gridCol w:w="1843"/>
+        <w:gridCol w:w="1059"/>
+        <w:gridCol w:w="1351"/>
+        <w:gridCol w:w="5385"/>
+      </w:tblGrid>
+      <w:tr>
+        <w:trPr>
+          <w:cnfStyle w:val="100000000000" w:firstRow="1" w:lastRow="0" w:firstColumn="0" w:lastColumn="0" w:oddVBand="0" w:evenVBand="0" w:oddHBand="0" w:evenHBand="0" w:firstRowFirstColumn="0" w:firstRowLastColumn="0" w:lastRowFirstColumn="0" w:lastRowLastColumn="0"/>
+        </w:trPr>
+        <w:tc>
+          <w:tcPr>
+            <w:cnfStyle w:val="001000000100" w:firstRow="0" w:lastRow="0" w:firstColumn="1" w:lastColumn="0" w:oddVBand="0" w:evenVBand="0" w:oddHBand="0" w:evenHBand="0" w:firstRowFirstColumn="1" w:firstRowLastColumn="0" w:lastRowFirstColumn="0" w:lastRowLastColumn="0"/>
+            <w:tcW w:w="1843" w:type="dxa"/>
+          </w:tcPr>
+          <w:p>
+            <w:pPr>
+              <w:jc w:val="both"/>
+            </w:pPr>
+            <w:r>
+              <w:t>Nom</w:t>
+            </w:r>
+          </w:p>
+        </w:tc>
+        <w:tc>
+          <w:tcPr>
+            <w:tcW w:w="1059" w:type="dxa"/>
+          </w:tcPr>
+          <w:p>
+            <w:pPr>
+              <w:jc w:val="both"/>
+              <w:cnfStyle w:val="100000000000" w:firstRow="1" w:lastRow="0" w:firstColumn="0" w:lastColumn="0" w:oddVBand="0" w:evenVBand="0" w:oddHBand="0" w:evenHBand="0" w:firstRowFirstColumn="0" w:firstRowLastColumn="0" w:lastRowFirstColumn="0" w:lastRowLastColumn="0"/>
+            </w:pPr>
+            <w:r>
+              <w:t>Nombre</w:t>
+            </w:r>
+          </w:p>
+        </w:tc>
+        <w:tc>
+          <w:tcPr>
+            <w:tcW w:w="1351" w:type="dxa"/>
+          </w:tcPr>
+          <w:p>
+            <w:pPr>
+              <w:jc w:val="both"/>
+              <w:cnfStyle w:val="100000000000" w:firstRow="1" w:lastRow="0" w:firstColumn="0" w:lastColumn="0" w:oddVBand="0" w:evenVBand="0" w:oddHBand="0" w:evenHBand="0" w:firstRowFirstColumn="0" w:firstRowLastColumn="0" w:lastRowFirstColumn="0" w:lastRowLastColumn="0"/>
+            </w:pPr>
+            <w:r>
+              <w:t>Port(s)</w:t>
+            </w:r>
+          </w:p>
+        </w:tc>
+        <w:tc>
+          <w:tcPr>
+            <w:tcW w:w="5385" w:type="dxa"/>
+          </w:tcPr>
+          <w:p>
+            <w:pPr>
+              <w:jc w:val="both"/>
+              <w:cnfStyle w:val="100000000000" w:firstRow="1" w:lastRow="0" w:firstColumn="0" w:lastColumn="0" w:oddVBand="0" w:evenVBand="0" w:oddHBand="0" w:evenHBand="0" w:firstRowFirstColumn="0" w:firstRowLastColumn="0" w:lastRowFirstColumn="0" w:lastRowLastColumn="0"/>
+            </w:pPr>
+            <w:r>
+              <w:t>Des</w:t>
+            </w:r>
+            <w:r>
+              <w:t>c</w:t>
+            </w:r>
+            <w:r>
+              <w:t>ription</w:t>
+            </w:r>
+          </w:p>
+        </w:tc>
+      </w:tr>
+      <w:tr>
+        <w:trPr>
+          <w:cnfStyle w:val="000000100000" w:firstRow="0" w:lastRow="0" w:firstColumn="0" w:lastColumn="0" w:oddVBand="0" w:evenVBand="0" w:oddHBand="1" w:evenHBand="0" w:firstRowFirstColumn="0" w:firstRowLastColumn="0" w:lastRowFirstColumn="0" w:lastRowLastColumn="0"/>
+        </w:trPr>
+        <w:tc>
+          <w:tcPr>
+            <w:cnfStyle w:val="001000000000" w:firstRow="0" w:lastRow="0" w:firstColumn="1" w:lastColumn="0" w:oddVBand="0" w:evenVBand="0" w:oddHBand="0" w:evenHBand="0" w:firstRowFirstColumn="0" w:firstRowLastColumn="0" w:lastRowFirstColumn="0" w:lastRowLastColumn="0"/>
+            <w:tcW w:w="1843" w:type="dxa"/>
+          </w:tcPr>
+          <w:p>
+            <w:pPr>
+              <w:jc w:val="both"/>
+            </w:pPr>
+            <w:r>
+              <w:t>Portainer</w:t>
+            </w:r>
+          </w:p>
+        </w:tc>
+        <w:tc>
+          <w:tcPr>
+            <w:tcW w:w="1059" w:type="dxa"/>
+          </w:tcPr>
+          <w:p>
+            <w:pPr>
+              <w:jc w:val="both"/>
+              <w:cnfStyle w:val="000000100000" w:firstRow="0" w:lastRow="0" w:firstColumn="0" w:lastColumn="0" w:oddVBand="0" w:evenVBand="0" w:oddHBand="1" w:evenHBand="0" w:firstRowFirstColumn="0" w:firstRowLastColumn="0" w:lastRowFirstColumn="0" w:lastRowLastColumn="0"/>
+            </w:pPr>
+            <w:r>
+              <w:t>1</w:t>
+            </w:r>
+          </w:p>
+        </w:tc>
+        <w:tc>
+          <w:tcPr>
+            <w:tcW w:w="1351" w:type="dxa"/>
+          </w:tcPr>
+          <w:p>
+            <w:pPr>
+              <w:jc w:val="both"/>
+              <w:cnfStyle w:val="000000100000" w:firstRow="0" w:lastRow="0" w:firstColumn="0" w:lastColumn="0" w:oddVBand="0" w:evenVBand="0" w:oddHBand="1" w:evenHBand="0" w:firstRowFirstColumn="0" w:firstRowLastColumn="0" w:lastRowFirstColumn="0" w:lastRowLastColumn="0"/>
+            </w:pPr>
+            <w:r>
+              <w:t>9000</w:t>
+            </w:r>
+          </w:p>
+        </w:tc>
+        <w:tc>
+          <w:tcPr>
+            <w:tcW w:w="5385" w:type="dxa"/>
+            <w:vAlign w:val="center"/>
+          </w:tcPr>
+          <w:p>
+            <w:pPr>
+              <w:cnfStyle w:val="000000100000" w:firstRow="0" w:lastRow="0" w:firstColumn="0" w:lastColumn="0" w:oddVBand="0" w:evenVBand="0" w:oddHBand="1" w:evenHBand="0" w:firstRowFirstColumn="0" w:firstRowLastColumn="0" w:lastRowFirstColumn="0" w:lastRowLastColumn="0"/>
+            </w:pPr>
+            <w:r>
+              <w:t>Cet outil d’administration nous sert à gérer tous les containers présents sur l’instance Docker locale. A partir de Portainer, nous pouvons voir l’état de fonctionnement de nos containers, les arrêter et redémarrer, regarder les journaux d’événement de chacun (logs), entrer dans le terminal d’un container, etc.</w:t>
+            </w:r>
+          </w:p>
+          <w:p>
+            <w:pPr>
+              <w:cnfStyle w:val="000000100000" w:firstRow="0" w:lastRow="0" w:firstColumn="0" w:lastColumn="0" w:oddVBand="0" w:evenVBand="0" w:oddHBand="1" w:evenHBand="0" w:firstRowFirstColumn="0" w:firstRowLastColumn="0" w:lastRowFirstColumn="0" w:lastRowLastColumn="0"/>
+            </w:pPr>
+          </w:p>
+        </w:tc>
+      </w:tr>
+      <w:tr>
+        <w:tc>
+          <w:tcPr>
+            <w:cnfStyle w:val="001000000000" w:firstRow="0" w:lastRow="0" w:firstColumn="1" w:lastColumn="0" w:oddVBand="0" w:evenVBand="0" w:oddHBand="0" w:evenHBand="0" w:firstRowFirstColumn="0" w:firstRowLastColumn="0" w:lastRowFirstColumn="0" w:lastRowLastColumn="0"/>
+            <w:tcW w:w="1843" w:type="dxa"/>
+          </w:tcPr>
+          <w:p>
+            <w:pPr>
+              <w:jc w:val="both"/>
+            </w:pPr>
+            <w:r>
+              <w:t>Minio</w:t>
+            </w:r>
+          </w:p>
+        </w:tc>
+        <w:tc>
+          <w:tcPr>
+            <w:tcW w:w="1059" w:type="dxa"/>
+          </w:tcPr>
+          <w:p>
+            <w:pPr>
+              <w:jc w:val="both"/>
+              <w:cnfStyle w:val="000000000000" w:firstRow="0" w:lastRow="0" w:firstColumn="0" w:lastColumn="0" w:oddVBand="0" w:evenVBand="0" w:oddHBand="0" w:evenHBand="0" w:firstRowFirstColumn="0" w:firstRowLastColumn="0" w:lastRowFirstColumn="0" w:lastRowLastColumn="0"/>
+            </w:pPr>
+            <w:r>
+              <w:t>4</w:t>
+            </w:r>
+          </w:p>
+        </w:tc>
+        <w:tc>
+          <w:tcPr>
+            <w:tcW w:w="1351" w:type="dxa"/>
+          </w:tcPr>
+          <w:p>
+            <w:pPr>
+              <w:jc w:val="both"/>
+              <w:cnfStyle w:val="000000000000" w:firstRow="0" w:lastRow="0" w:firstColumn="0" w:lastColumn="0" w:oddVBand="0" w:evenVBand="0" w:oddHBand="0" w:evenHBand="0" w:firstRowFirstColumn="0" w:firstRowLastColumn="0" w:lastRowFirstColumn="0" w:lastRowLastColumn="0"/>
+            </w:pPr>
+            <w:r>
+              <w:t>9001 à 9004</w:t>
+            </w:r>
+          </w:p>
+        </w:tc>
+        <w:tc>
+          <w:tcPr>
+            <w:tcW w:w="5385" w:type="dxa"/>
+          </w:tcPr>
+          <w:p>
+            <w:pPr>
+              <w:jc w:val="both"/>
+              <w:cnfStyle w:val="000000000000" w:firstRow="0" w:lastRow="0" w:firstColumn="0" w:lastColumn="0" w:oddVBand="0" w:evenVBand="0" w:oddHBand="0" w:evenHBand="0" w:firstRowFirstColumn="0" w:firstRowLastColumn="0" w:lastRowFirstColumn="0" w:lastRowLastColumn="0"/>
+            </w:pPr>
+            <w:r>
+              <w:t xml:space="preserve">Minio est un projet open source de stockage objet. Il a été nativement conçu pour les infrastructures cloud à grande échelle. C’est sur ces 4 instances que </w:t>
+            </w:r>
+            <w:r>
+              <w:t>nous stockons nos données image. Le fait d’avoir plusieurs instances nous permet d’une part de gagner en efficacité de calcul, et d’autre part d’assurer la persistance des données.</w:t>
+            </w:r>
+          </w:p>
+          <w:p>
+            <w:pPr>
+              <w:jc w:val="both"/>
+              <w:cnfStyle w:val="000000000000" w:firstRow="0" w:lastRow="0" w:firstColumn="0" w:lastColumn="0" w:oddVBand="0" w:evenVBand="0" w:oddHBand="0" w:evenHBand="0" w:firstRowFirstColumn="0" w:firstRowLastColumn="0" w:lastRowFirstColumn="0" w:lastRowLastColumn="0"/>
+            </w:pPr>
+            <w:r>
+              <w:t xml:space="preserve">  </w:t>
+            </w:r>
+          </w:p>
+        </w:tc>
+      </w:tr>
+      <w:tr>
+        <w:trPr>
+          <w:cnfStyle w:val="000000100000" w:firstRow="0" w:lastRow="0" w:firstColumn="0" w:lastColumn="0" w:oddVBand="0" w:evenVBand="0" w:oddHBand="1" w:evenHBand="0" w:firstRowFirstColumn="0" w:firstRowLastColumn="0" w:lastRowFirstColumn="0" w:lastRowLastColumn="0"/>
+        </w:trPr>
+        <w:tc>
+          <w:tcPr>
+            <w:cnfStyle w:val="001000000000" w:firstRow="0" w:lastRow="0" w:firstColumn="1" w:lastColumn="0" w:oddVBand="0" w:evenVBand="0" w:oddHBand="0" w:evenHBand="0" w:firstRowFirstColumn="0" w:firstRowLastColumn="0" w:lastRowFirstColumn="0" w:lastRowLastColumn="0"/>
+            <w:tcW w:w="1843" w:type="dxa"/>
+          </w:tcPr>
+          <w:p>
+            <w:pPr>
+              <w:jc w:val="both"/>
+            </w:pPr>
+            <w:r>
+              <w:t>spark (Master)</w:t>
+            </w:r>
+          </w:p>
+        </w:tc>
+        <w:tc>
+          <w:tcPr>
+            <w:tcW w:w="1059" w:type="dxa"/>
+          </w:tcPr>
+          <w:p>
+            <w:pPr>
+              <w:jc w:val="both"/>
+              <w:cnfStyle w:val="000000100000" w:firstRow="0" w:lastRow="0" w:firstColumn="0" w:lastColumn="0" w:oddVBand="0" w:evenVBand="0" w:oddHBand="1" w:evenHBand="0" w:firstRowFirstColumn="0" w:firstRowLastColumn="0" w:lastRowFirstColumn="0" w:lastRowLastColumn="0"/>
+            </w:pPr>
+            <w:r>
+              <w:t>1</w:t>
+            </w:r>
+          </w:p>
+        </w:tc>
+        <w:tc>
+          <w:tcPr>
+            <w:tcW w:w="1351" w:type="dxa"/>
+          </w:tcPr>
+          <w:p>
+            <w:pPr>
+              <w:jc w:val="both"/>
+              <w:cnfStyle w:val="000000100000" w:firstRow="0" w:lastRow="0" w:firstColumn="0" w:lastColumn="0" w:oddVBand="0" w:evenVBand="0" w:oddHBand="1" w:evenHBand="0" w:firstRowFirstColumn="0" w:firstRowLastColumn="0" w:lastRowFirstColumn="0" w:lastRowLastColumn="0"/>
+            </w:pPr>
+            <w:r>
+              <w:t>7077</w:t>
+            </w:r>
+          </w:p>
+        </w:tc>
+        <w:tc>
+          <w:tcPr>
+            <w:tcW w:w="5385" w:type="dxa"/>
+          </w:tcPr>
+          <w:p>
+            <w:pPr>
+              <w:jc w:val="both"/>
+              <w:cnfStyle w:val="000000100000" w:firstRow="0" w:lastRow="0" w:firstColumn="0" w:lastColumn="0" w:oddVBand="0" w:evenVBand="0" w:oddHBand="1" w:evenHBand="0" w:firstRowFirstColumn="0" w:firstRowLastColumn="0" w:lastRowFirstColumn="0" w:lastRowLastColumn="0"/>
+            </w:pPr>
+            <w:r>
+              <w:t xml:space="preserve">Le Framework open source de calcul distribué Spark nous permet </w:t>
+            </w:r>
+            <w:r>
+              <w:t>de faire du traitement de données. Cette première image</w:t>
+            </w:r>
+            <w:r>
+              <w:t xml:space="preserve"> Master sert à la transition de données depuis et vers les serveurs Minio. Elle sert également à l’affectation des travaux de calcul aux autres images Spark.</w:t>
+            </w:r>
+            <w:r>
+              <w:t xml:space="preserve"> </w:t>
+            </w:r>
+          </w:p>
+          <w:p>
+            <w:pPr>
+              <w:jc w:val="both"/>
+              <w:cnfStyle w:val="000000100000" w:firstRow="0" w:lastRow="0" w:firstColumn="0" w:lastColumn="0" w:oddVBand="0" w:evenVBand="0" w:oddHBand="1" w:evenHBand="0" w:firstRowFirstColumn="0" w:firstRowLastColumn="0" w:lastRowFirstColumn="0" w:lastRowLastColumn="0"/>
+            </w:pPr>
+          </w:p>
+        </w:tc>
+      </w:tr>
+      <w:tr>
+        <w:tc>
+          <w:tcPr>
+            <w:cnfStyle w:val="001000000000" w:firstRow="0" w:lastRow="0" w:firstColumn="1" w:lastColumn="0" w:oddVBand="0" w:evenVBand="0" w:oddHBand="0" w:evenHBand="0" w:firstRowFirstColumn="0" w:firstRowLastColumn="0" w:lastRowFirstColumn="0" w:lastRowLastColumn="0"/>
+            <w:tcW w:w="1843" w:type="dxa"/>
+          </w:tcPr>
+          <w:p>
+            <w:pPr>
+              <w:jc w:val="both"/>
+            </w:pPr>
+            <w:r>
+              <w:t>Spark (Worker)</w:t>
+            </w:r>
+          </w:p>
+        </w:tc>
+        <w:tc>
+          <w:tcPr>
+            <w:tcW w:w="1059" w:type="dxa"/>
+          </w:tcPr>
+          <w:p>
+            <w:pPr>
+              <w:jc w:val="both"/>
+              <w:cnfStyle w:val="000000000000" w:firstRow="0" w:lastRow="0" w:firstColumn="0" w:lastColumn="0" w:oddVBand="0" w:evenVBand="0" w:oddHBand="0" w:evenHBand="0" w:firstRowFirstColumn="0" w:firstRowLastColumn="0" w:lastRowFirstColumn="0" w:lastRowLastColumn="0"/>
+            </w:pPr>
+            <w:r>
+              <w:t>4</w:t>
+            </w:r>
+          </w:p>
+        </w:tc>
+        <w:tc>
+          <w:tcPr>
+            <w:tcW w:w="1351" w:type="dxa"/>
+          </w:tcPr>
+          <w:p>
+            <w:pPr>
+              <w:jc w:val="both"/>
+              <w:cnfStyle w:val="000000000000" w:firstRow="0" w:lastRow="0" w:firstColumn="0" w:lastColumn="0" w:oddVBand="0" w:evenVBand="0" w:oddHBand="0" w:evenHBand="0" w:firstRowFirstColumn="0" w:firstRowLastColumn="0" w:lastRowFirstColumn="0" w:lastRowLastColumn="0"/>
+            </w:pPr>
+            <w:r>
+              <w:t>8081 à 8084</w:t>
+            </w:r>
+          </w:p>
+        </w:tc>
+        <w:tc>
+          <w:tcPr>
+            <w:tcW w:w="5385" w:type="dxa"/>
+          </w:tcPr>
+          <w:p>
+            <w:pPr>
+              <w:jc w:val="both"/>
+              <w:cnfStyle w:val="000000000000" w:firstRow="0" w:lastRow="0" w:firstColumn="0" w:lastColumn="0" w:oddVBand="0" w:evenVBand="0" w:oddHBand="0" w:evenHBand="0" w:firstRowFirstColumn="0" w:firstRowLastColumn="0" w:lastRowFirstColumn="0" w:lastRowLastColumn="0"/>
+            </w:pPr>
+            <w:r>
+              <w:t>Ces autres images Spark quant à elles sont dédiées au traitement des données images. Ce sont elles qui appliquent l’algorithme d’apprentissage actif sur les données annotées.</w:t>
+            </w:r>
+          </w:p>
+          <w:p>
+            <w:pPr>
+              <w:jc w:val="both"/>
+              <w:cnfStyle w:val="000000000000" w:firstRow="0" w:lastRow="0" w:firstColumn="0" w:lastColumn="0" w:oddVBand="0" w:evenVBand="0" w:oddHBand="0" w:evenHBand="0" w:firstRowFirstColumn="0" w:firstRowLastColumn="0" w:lastRowFirstColumn="0" w:lastRowLastColumn="0"/>
+            </w:pPr>
+          </w:p>
+        </w:tc>
+      </w:tr>
+      <w:tr>
+        <w:trPr>
+          <w:cnfStyle w:val="000000100000" w:firstRow="0" w:lastRow="0" w:firstColumn="0" w:lastColumn="0" w:oddVBand="0" w:evenVBand="0" w:oddHBand="1" w:evenHBand="0" w:firstRowFirstColumn="0" w:firstRowLastColumn="0" w:lastRowFirstColumn="0" w:lastRowLastColumn="0"/>
+        </w:trPr>
+        <w:tc>
+          <w:tcPr>
+            <w:cnfStyle w:val="001000000000" w:firstRow="0" w:lastRow="0" w:firstColumn="1" w:lastColumn="0" w:oddVBand="0" w:evenVBand="0" w:oddHBand="0" w:evenHBand="0" w:firstRowFirstColumn="0" w:firstRowLastColumn="0" w:lastRowFirstColumn="0" w:lastRowLastColumn="0"/>
+            <w:tcW w:w="1843" w:type="dxa"/>
+          </w:tcPr>
+          <w:p>
+            <w:pPr>
+              <w:jc w:val="both"/>
+            </w:pPr>
+            <w:r>
+              <w:t>elasticsearch</w:t>
+            </w:r>
+          </w:p>
+        </w:tc>
+        <w:tc>
+          <w:tcPr>
+            <w:tcW w:w="1059" w:type="dxa"/>
+          </w:tcPr>
+          <w:p>
+            <w:pPr>
+              <w:jc w:val="both"/>
+              <w:cnfStyle w:val="000000100000" w:firstRow="0" w:lastRow="0" w:firstColumn="0" w:lastColumn="0" w:oddVBand="0" w:evenVBand="0" w:oddHBand="1" w:evenHBand="0" w:firstRowFirstColumn="0" w:firstRowLastColumn="0" w:lastRowFirstColumn="0" w:lastRowLastColumn="0"/>
+            </w:pPr>
+            <w:r>
+              <w:t>1</w:t>
+            </w:r>
+          </w:p>
+        </w:tc>
+        <w:tc>
+          <w:tcPr>
+            <w:tcW w:w="1351" w:type="dxa"/>
+          </w:tcPr>
+          <w:p>
+            <w:pPr>
+              <w:jc w:val="both"/>
+              <w:cnfStyle w:val="000000100000" w:firstRow="0" w:lastRow="0" w:firstColumn="0" w:lastColumn="0" w:oddVBand="0" w:evenVBand="0" w:oddHBand="1" w:evenHBand="0" w:firstRowFirstColumn="0" w:firstRowLastColumn="0" w:lastRowFirstColumn="0" w:lastRowLastColumn="0"/>
+            </w:pPr>
+            <w:r>
+              <w:t>9200</w:t>
+            </w:r>
+          </w:p>
+        </w:tc>
+        <w:tc>
+          <w:tcPr>
+            <w:tcW w:w="5385" w:type="dxa"/>
+          </w:tcPr>
+          <w:p>
+            <w:pPr>
+              <w:jc w:val="both"/>
+              <w:cnfStyle w:val="000000100000" w:firstRow="0" w:lastRow="0" w:firstColumn="0" w:lastColumn="0" w:oddVBand="0" w:evenVBand="0" w:oddHBand="1" w:evenHBand="0" w:firstRowFirstColumn="0" w:firstRowLastColumn="0" w:lastRowFirstColumn="0" w:lastRowLastColumn="0"/>
+            </w:pPr>
+            <w:r>
+              <w:t>Elasticsearch est un référenceur de données ainsi qu’un moteur de recherche et d’analyse. C’est lui qui va indexer les données stockées sur les serveurs Minio afin qu’elles puissent être exploitées, notamment par les images Spark.</w:t>
+            </w:r>
+          </w:p>
+          <w:p>
+            <w:pPr>
+              <w:jc w:val="both"/>
+              <w:cnfStyle w:val="000000100000" w:firstRow="0" w:lastRow="0" w:firstColumn="0" w:lastColumn="0" w:oddVBand="0" w:evenVBand="0" w:oddHBand="1" w:evenHBand="0" w:firstRowFirstColumn="0" w:firstRowLastColumn="0" w:lastRowFirstColumn="0" w:lastRowLastColumn="0"/>
+            </w:pPr>
+          </w:p>
+        </w:tc>
+      </w:tr>
+      <w:tr>
+        <w:tc>
+          <w:tcPr>
+            <w:cnfStyle w:val="001000000000" w:firstRow="0" w:lastRow="0" w:firstColumn="1" w:lastColumn="0" w:oddVBand="0" w:evenVBand="0" w:oddHBand="0" w:evenHBand="0" w:firstRowFirstColumn="0" w:firstRowLastColumn="0" w:lastRowFirstColumn="0" w:lastRowLastColumn="0"/>
+            <w:tcW w:w="1843" w:type="dxa"/>
+          </w:tcPr>
+          <w:p>
+            <w:pPr>
+              <w:jc w:val="both"/>
+            </w:pPr>
+            <w:r>
+              <w:t>Kibana</w:t>
+            </w:r>
+          </w:p>
+        </w:tc>
+        <w:tc>
+          <w:tcPr>
+            <w:tcW w:w="1059" w:type="dxa"/>
+          </w:tcPr>
+          <w:p>
+            <w:pPr>
+              <w:jc w:val="both"/>
+              <w:cnfStyle w:val="000000000000" w:firstRow="0" w:lastRow="0" w:firstColumn="0" w:lastColumn="0" w:oddVBand="0" w:evenVBand="0" w:oddHBand="0" w:evenHBand="0" w:firstRowFirstColumn="0" w:firstRowLastColumn="0" w:lastRowFirstColumn="0" w:lastRowLastColumn="0"/>
+            </w:pPr>
+            <w:r>
+              <w:t>1</w:t>
+            </w:r>
+          </w:p>
+        </w:tc>
+        <w:tc>
+          <w:tcPr>
+            <w:tcW w:w="1351" w:type="dxa"/>
+          </w:tcPr>
+          <w:p>
+            <w:pPr>
+              <w:jc w:val="both"/>
+              <w:cnfStyle w:val="000000000000" w:firstRow="0" w:lastRow="0" w:firstColumn="0" w:lastColumn="0" w:oddVBand="0" w:evenVBand="0" w:oddHBand="0" w:evenHBand="0" w:firstRowFirstColumn="0" w:firstRowLastColumn="0" w:lastRowFirstColumn="0" w:lastRowLastColumn="0"/>
+            </w:pPr>
+            <w:r>
+              <w:t>5601</w:t>
+            </w:r>
+          </w:p>
+        </w:tc>
+        <w:tc>
+          <w:tcPr>
+            <w:tcW w:w="5385" w:type="dxa"/>
+          </w:tcPr>
+          <w:p>
+            <w:pPr>
+              <w:jc w:val="both"/>
+              <w:cnfStyle w:val="000000000000" w:firstRow="0" w:lastRow="0" w:firstColumn="0" w:lastColumn="0" w:oddVBand="0" w:evenVBand="0" w:oddHBand="0" w:evenHBand="0" w:firstRowFirstColumn="0" w:firstRowLastColumn="0" w:lastRowFirstColumn="0" w:lastRowLastColumn="0"/>
+            </w:pPr>
+            <w:r>
+              <w:t>Kibana est un greffon à Elasticsearch, servant à la visualisation des données qui y sont référencées.</w:t>
+            </w:r>
+          </w:p>
+        </w:tc>
+      </w:tr>
+    </w:tbl>
+    <w:p>
+      <w:pPr>
+        <w:jc w:val="both"/>
+      </w:pPr>
+    </w:p>
+    <w:p>
+      <w:pPr>
+        <w:pStyle w:val="Titre2"/>
+        <w:numPr>
+          <w:ilvl w:val="0"/>
+          <w:numId w:val="3"/>
+        </w:numPr>
+      </w:pPr>
+      <w:r>
+        <w:t>Algorithmes de classification</w:t>
+      </w:r>
+    </w:p>
+    <w:p>
+      <w:bookmarkStart w:id="4" w:name="_GoBack"/>
+      <w:bookmarkEnd w:id="4"/>
+    </w:p>
+    <w:p>
+      <w:r>
+        <w:br w:type="page"/>
+      </w:r>
+    </w:p>
+    <w:p>
+      <w:pPr>
+        <w:pStyle w:val="Titre1"/>
+      </w:pPr>
+      <w:bookmarkStart w:id="5" w:name="_Toc535847097"/>
+      <w:r>
+        <w:lastRenderedPageBreak/>
+        <w:t>Démarche</w:t>
+      </w:r>
+      <w:bookmarkEnd w:id="5"/>
+      <w:r>
+        <w:t xml:space="preserve"> </w:t>
       </w:r>
     </w:p>
     <w:p/>
     <w:p>
       <w:r>
-        <w:br w:type="page"/>
-      </w:r>
-    </w:p>
-    <w:p>
-      <w:pPr>
-        <w:pStyle w:val="Titre1"/>
-      </w:pPr>
-      <w:bookmarkStart w:id="4" w:name="_Toc535847097"/>
-      <w:r>
-        <w:lastRenderedPageBreak/>
-        <w:t>Démarche</w:t>
-      </w:r>
-      <w:bookmarkEnd w:id="4"/>
-      <w:r>
-        <w:t xml:space="preserve"> </w:t>
-      </w:r>
-    </w:p>
-    <w:p/>
-    <w:p>
-      <w:r>
         <w:t>2 pages</w:t>
       </w:r>
-      <w:bookmarkStart w:id="5" w:name="_GoBack"/>
-      <w:bookmarkEnd w:id="5"/>
     </w:p>
     <w:p/>
     <w:p>
@@ -1436,6 +1913,7 @@
           <w:calendar w:val="gregorian"/>
         </w:date>
       </w:sdtPr>
+      <w:sdtEndPr/>
       <w:sdtContent>
         <w:r>
           <w:t>2018-2019</w:t>
@@ -1493,6 +1971,7 @@
         <w:dataBinding w:prefixMappings="xmlns:ns0='http://purl.org/dc/elements/1.1/' xmlns:ns1='http://schemas.openxmlformats.org/package/2006/metadata/core-properties' " w:xpath="/ns1:coreProperties[1]/ns0:title[1]" w:storeItemID="{6C3C8BC8-F283-45AE-878A-BAB7291924A1}"/>
         <w:text/>
       </w:sdtPr>
+      <w:sdtEndPr/>
       <w:sdtContent>
         <w:r>
           <w:t>Rapport de Projet Intégrateur</w:t>
@@ -1516,9 +1995,10 @@
         <w:dataBinding w:prefixMappings="xmlns:ns0='http://purl.org/dc/elements/1.1/' xmlns:ns1='http://schemas.openxmlformats.org/package/2006/metadata/core-properties' " w:xpath="/ns1:coreProperties[1]/ns0:creator[1]" w:storeItemID="{6C3C8BC8-F283-45AE-878A-BAB7291924A1}"/>
         <w:text/>
       </w:sdtPr>
+      <w:sdtEndPr/>
       <w:sdtContent>
         <w:r>
-          <w:t xml:space="preserve">Adrian MEGA, Hao HU, Mohamed EL FILALI </w:t>
+          <w:t>Adrian MEGA, Hao HU, Mohamed EL FILALI</w:t>
         </w:r>
       </w:sdtContent>
     </w:sdt>
@@ -1651,6 +2131,95 @@
     </w:lvl>
   </w:abstractNum>
   <w:abstractNum w:abstractNumId="1" w15:restartNumberingAfterBreak="0">
+    <w:nsid w:val="4C342147"/>
+    <w:multiLevelType w:val="hybridMultilevel"/>
+    <w:tmpl w:val="91ECB2CC"/>
+    <w:lvl w:ilvl="0" w:tplc="040C0011">
+      <w:start w:val="1"/>
+      <w:numFmt w:val="decimal"/>
+      <w:lvlText w:val="%1)"/>
+      <w:lvlJc w:val="left"/>
+      <w:pPr>
+        <w:ind w:left="720" w:hanging="360"/>
+      </w:pPr>
+      <w:rPr>
+        <w:rFonts w:hint="default"/>
+      </w:rPr>
+    </w:lvl>
+    <w:lvl w:ilvl="1" w:tplc="040C0019" w:tentative="1">
+      <w:start w:val="1"/>
+      <w:numFmt w:val="lowerLetter"/>
+      <w:lvlText w:val="%2."/>
+      <w:lvlJc w:val="left"/>
+      <w:pPr>
+        <w:ind w:left="1440" w:hanging="360"/>
+      </w:pPr>
+    </w:lvl>
+    <w:lvl w:ilvl="2" w:tplc="040C001B" w:tentative="1">
+      <w:start w:val="1"/>
+      <w:numFmt w:val="lowerRoman"/>
+      <w:lvlText w:val="%3."/>
+      <w:lvlJc w:val="right"/>
+      <w:pPr>
+        <w:ind w:left="2160" w:hanging="180"/>
+      </w:pPr>
+    </w:lvl>
+    <w:lvl w:ilvl="3" w:tplc="040C000F" w:tentative="1">
+      <w:start w:val="1"/>
+      <w:numFmt w:val="decimal"/>
+      <w:lvlText w:val="%4."/>
+      <w:lvlJc w:val="left"/>
+      <w:pPr>
+        <w:ind w:left="2880" w:hanging="360"/>
+      </w:pPr>
+    </w:lvl>
+    <w:lvl w:ilvl="4" w:tplc="040C0019" w:tentative="1">
+      <w:start w:val="1"/>
+      <w:numFmt w:val="lowerLetter"/>
+      <w:lvlText w:val="%5."/>
+      <w:lvlJc w:val="left"/>
+      <w:pPr>
+        <w:ind w:left="3600" w:hanging="360"/>
+      </w:pPr>
+    </w:lvl>
+    <w:lvl w:ilvl="5" w:tplc="040C001B" w:tentative="1">
+      <w:start w:val="1"/>
+      <w:numFmt w:val="lowerRoman"/>
+      <w:lvlText w:val="%6."/>
+      <w:lvlJc w:val="right"/>
+      <w:pPr>
+        <w:ind w:left="4320" w:hanging="180"/>
+      </w:pPr>
+    </w:lvl>
+    <w:lvl w:ilvl="6" w:tplc="040C000F" w:tentative="1">
+      <w:start w:val="1"/>
+      <w:numFmt w:val="decimal"/>
+      <w:lvlText w:val="%7."/>
+      <w:lvlJc w:val="left"/>
+      <w:pPr>
+        <w:ind w:left="5040" w:hanging="360"/>
+      </w:pPr>
+    </w:lvl>
+    <w:lvl w:ilvl="7" w:tplc="040C0019" w:tentative="1">
+      <w:start w:val="1"/>
+      <w:numFmt w:val="lowerLetter"/>
+      <w:lvlText w:val="%8."/>
+      <w:lvlJc w:val="left"/>
+      <w:pPr>
+        <w:ind w:left="5760" w:hanging="360"/>
+      </w:pPr>
+    </w:lvl>
+    <w:lvl w:ilvl="8" w:tplc="040C001B" w:tentative="1">
+      <w:start w:val="1"/>
+      <w:numFmt w:val="lowerRoman"/>
+      <w:lvlText w:val="%9."/>
+      <w:lvlJc w:val="right"/>
+      <w:pPr>
+        <w:ind w:left="6480" w:hanging="180"/>
+      </w:pPr>
+    </w:lvl>
+  </w:abstractNum>
+  <w:abstractNum w:abstractNumId="2" w15:restartNumberingAfterBreak="0">
     <w:nsid w:val="511B38B3"/>
     <w:multiLevelType w:val="hybridMultilevel"/>
     <w:tmpl w:val="2E282B34"/>
@@ -1763,10 +2332,13 @@
     </w:lvl>
   </w:abstractNum>
   <w:num w:numId="1">
-    <w:abstractNumId w:val="1"/>
+    <w:abstractNumId w:val="2"/>
   </w:num>
   <w:num w:numId="2">
     <w:abstractNumId w:val="0"/>
+  </w:num>
+  <w:num w:numId="3">
+    <w:abstractNumId w:val="1"/>
   </w:num>
 </w:numbering>
 </file>
@@ -2631,6 +3203,99 @@
     <w:uiPriority w:val="99"/>
     <w:rsid w:val="008973E2"/>
   </w:style>
+  <w:style w:type="table" w:styleId="Tableausimple3">
+    <w:name w:val="Plain Table 3"/>
+    <w:basedOn w:val="TableauNormal"/>
+    <w:uiPriority w:val="43"/>
+    <w:rsid w:val="009947B4"/>
+    <w:pPr>
+      <w:spacing w:after="0" w:line="240" w:lineRule="auto"/>
+    </w:pPr>
+    <w:tblPr>
+      <w:tblStyleRowBandSize w:val="1"/>
+      <w:tblStyleColBandSize w:val="1"/>
+    </w:tblPr>
+    <w:tblStylePr w:type="firstRow">
+      <w:rPr>
+        <w:b/>
+        <w:bCs/>
+        <w:caps/>
+      </w:rPr>
+      <w:tblPr/>
+      <w:tcPr>
+        <w:tcBorders>
+          <w:bottom w:val="single" w:sz="4" w:space="0" w:color="7F7F7F" w:themeColor="text1" w:themeTint="80"/>
+        </w:tcBorders>
+      </w:tcPr>
+    </w:tblStylePr>
+    <w:tblStylePr w:type="lastRow">
+      <w:rPr>
+        <w:b/>
+        <w:bCs/>
+        <w:caps/>
+      </w:rPr>
+      <w:tblPr/>
+      <w:tcPr>
+        <w:tcBorders>
+          <w:top w:val="nil"/>
+        </w:tcBorders>
+      </w:tcPr>
+    </w:tblStylePr>
+    <w:tblStylePr w:type="firstCol">
+      <w:rPr>
+        <w:b/>
+        <w:bCs/>
+        <w:caps/>
+      </w:rPr>
+      <w:tblPr/>
+      <w:tcPr>
+        <w:tcBorders>
+          <w:right w:val="single" w:sz="4" w:space="0" w:color="7F7F7F" w:themeColor="text1" w:themeTint="80"/>
+        </w:tcBorders>
+      </w:tcPr>
+    </w:tblStylePr>
+    <w:tblStylePr w:type="lastCol">
+      <w:rPr>
+        <w:b/>
+        <w:bCs/>
+        <w:caps/>
+      </w:rPr>
+      <w:tblPr/>
+      <w:tcPr>
+        <w:tcBorders>
+          <w:left w:val="nil"/>
+        </w:tcBorders>
+      </w:tcPr>
+    </w:tblStylePr>
+    <w:tblStylePr w:type="band1Vert">
+      <w:tblPr/>
+      <w:tcPr>
+        <w:shd w:val="clear" w:color="auto" w:fill="F2F2F2" w:themeFill="background1" w:themeFillShade="F2"/>
+      </w:tcPr>
+    </w:tblStylePr>
+    <w:tblStylePr w:type="band1Horz">
+      <w:tblPr/>
+      <w:tcPr>
+        <w:shd w:val="clear" w:color="auto" w:fill="F2F2F2" w:themeFill="background1" w:themeFillShade="F2"/>
+      </w:tcPr>
+    </w:tblStylePr>
+    <w:tblStylePr w:type="neCell">
+      <w:tblPr/>
+      <w:tcPr>
+        <w:tcBorders>
+          <w:left w:val="nil"/>
+        </w:tcBorders>
+      </w:tcPr>
+    </w:tblStylePr>
+    <w:tblStylePr w:type="nwCell">
+      <w:tblPr/>
+      <w:tcPr>
+        <w:tcBorders>
+          <w:right w:val="nil"/>
+        </w:tcBorders>
+      </w:tcPr>
+    </w:tblStylePr>
+  </w:style>
 </w:styles>
 </file>
 
@@ -2882,7 +3547,7 @@
     <w:charset w:val="00"/>
     <w:family w:val="swiss"/>
     <w:pitch w:val="variable"/>
-    <w:sig w:usb0="E0002AFF" w:usb1="4000ACFF" w:usb2="00000001" w:usb3="00000000" w:csb0="000001FF" w:csb1="00000000"/>
+    <w:sig w:usb0="E0002AFF" w:usb1="C000247B" w:usb2="00000009" w:usb3="00000000" w:csb0="000001FF" w:csb1="00000000"/>
   </w:font>
   <w:font w:name="Courier New">
     <w:panose1 w:val="02070309020205020404"/>
@@ -2896,7 +3561,7 @@
     <w:charset w:val="00"/>
     <w:family w:val="roman"/>
     <w:pitch w:val="variable"/>
-    <w:sig w:usb0="E0002AFF" w:usb1="C0007841" w:usb2="00000009" w:usb3="00000000" w:csb0="000001FF" w:csb1="00000000"/>
+    <w:sig w:usb0="E0002EFF" w:usb1="C000785B" w:usb2="00000009" w:usb3="00000000" w:csb0="000001FF" w:csb1="00000000"/>
   </w:font>
   <w:font w:name="Wingdings">
     <w:panose1 w:val="05000000000000000000"/>
@@ -2917,7 +3582,7 @@
     <w:charset w:val="00"/>
     <w:family w:val="swiss"/>
     <w:pitch w:val="variable"/>
-    <w:sig w:usb0="A0002AEF" w:usb1="4000207B" w:usb2="00000000" w:usb3="00000000" w:csb0="000001FF" w:csb1="00000000"/>
+    <w:sig w:usb0="E0002AFF" w:usb1="C000247B" w:usb2="00000009" w:usb3="00000000" w:csb0="000001FF" w:csb1="00000000"/>
   </w:font>
 </w:fonts>
 </file>
@@ -2939,6 +3604,8 @@
   </w:compat>
   <w:rsids>
     <w:rsidRoot w:val="00AF31BA"/>
+    <w:rsid w:val="002C46B4"/>
+    <w:rsid w:val="00935677"/>
     <w:rsid w:val="00AF31BA"/>
     <w:rsid w:val="00B97798"/>
   </w:rsids>

</xml_diff>

<commit_message>
Rapport complété sur les parties architecture docker
</commit_message>
<xml_diff>
--- a/docs/5sdbd-integrateur-rapport.docx
+++ b/docs/5sdbd-integrateur-rapport.docx
@@ -1225,6 +1225,7 @@
     <w:p/>
     <w:p>
       <w:pPr>
+        <w:ind w:firstLine="360"/>
         <w:jc w:val="both"/>
       </w:pPr>
       <w:r>
@@ -1234,10 +1235,6 @@
     <w:p>
       <w:pPr>
         <w:pStyle w:val="Titre2"/>
-        <w:numPr>
-          <w:ilvl w:val="0"/>
-          <w:numId w:val="3"/>
-        </w:numPr>
       </w:pPr>
       <w:r>
         <w:t>Architecture orientée services</w:t>
@@ -1245,6 +1242,7 @@
     </w:p>
     <w:p>
       <w:pPr>
+        <w:ind w:firstLine="360"/>
         <w:jc w:val="both"/>
       </w:pPr>
       <w:r>
@@ -1738,21 +1736,231 @@
       </w:pPr>
     </w:p>
     <w:p>
+      <w:r>
+        <w:br w:type="page"/>
+      </w:r>
+    </w:p>
+    <w:p>
+      <w:pPr>
+        <w:pStyle w:val="Titre2"/>
+      </w:pPr>
+      <w:r>
+        <w:lastRenderedPageBreak/>
+        <w:t>Algorithmes de classification</w:t>
+      </w:r>
+    </w:p>
+    <w:p>
+      <w:r>
+        <w:t>** Dire ce qui marche pour l’envoi + indexation + traitement d’image **</w:t>
+      </w:r>
+    </w:p>
+    <w:p/>
+    <w:p>
+      <w:r>
+        <w:br w:type="page"/>
+      </w:r>
+    </w:p>
+    <w:p>
+      <w:pPr>
+        <w:pStyle w:val="Titre1"/>
+      </w:pPr>
+      <w:bookmarkStart w:id="4" w:name="_Toc535847097"/>
+      <w:r>
+        <w:lastRenderedPageBreak/>
+        <w:t>Démarche</w:t>
+      </w:r>
+      <w:bookmarkEnd w:id="4"/>
+      <w:r>
+        <w:t xml:space="preserve"> </w:t>
+      </w:r>
+    </w:p>
+    <w:p/>
+    <w:p>
+      <w:pPr>
+        <w:ind w:firstLine="360"/>
+        <w:jc w:val="both"/>
+      </w:pPr>
+      <w:r>
+        <w:t>Afin de compléter notre projet, nous avons exploré différentes pistes sur chacune des fonctionnalités de notre application. Cette partie a pour but de présenter notre démarche de recherche.</w:t>
+      </w:r>
+    </w:p>
+    <w:p>
       <w:pPr>
         <w:pStyle w:val="Titre2"/>
         <w:numPr>
           <w:ilvl w:val="0"/>
-          <w:numId w:val="3"/>
+          <w:numId w:val="4"/>
         </w:numPr>
       </w:pPr>
       <w:r>
-        <w:t>Algorithmes de classification</w:t>
-      </w:r>
-    </w:p>
-    <w:p>
-      <w:bookmarkStart w:id="4" w:name="_GoBack"/>
-      <w:bookmarkEnd w:id="4"/>
-    </w:p>
+        <w:t>Premier Docker Compose et Portainer</w:t>
+      </w:r>
+    </w:p>
+    <w:p>
+      <w:pPr>
+        <w:ind w:firstLine="360"/>
+        <w:jc w:val="both"/>
+      </w:pPr>
+      <w:r>
+        <w:t>Ce projet a été l’occasion de nous former sur l’utilisation de Docker. Entrevu dans les enseignements à l’INSA, nous n’avons jamais eu de réelle mise en pratique auparavant. Adrian ayant déjà travaillé en entreprise avec cet outil, il a été en mesure d’apporter à l’équipe son expérience avec Docker ainsi que Docker Compose.</w:t>
+      </w:r>
+    </w:p>
+    <w:p>
+      <w:pPr>
+        <w:ind w:firstLine="360"/>
+        <w:jc w:val="both"/>
+      </w:pPr>
+      <w:r>
+        <w:t>Le premier outil ajouté au Docker Compose de notre projet fut Portainer. Bien qu’il ne réponde pas à une exigence du projet, il s’est avéré très utile durant tout le développement du projet. Véritable tableau d’administration de containers, il nous permettait de lancer des tests individuels, de s’assurer du bon fonctionnement de chaque container et de leur bonne communication. Portainer est facile d’installation car une image préconçue est rendue disponible sur les serveurs de Docker.</w:t>
+      </w:r>
+    </w:p>
+    <w:p>
+      <w:pPr>
+        <w:pStyle w:val="Titre2"/>
+        <w:numPr>
+          <w:ilvl w:val="0"/>
+          <w:numId w:val="5"/>
+        </w:numPr>
+      </w:pPr>
+      <w:r>
+        <w:t xml:space="preserve"> Minio</w:t>
+      </w:r>
+      <w:r>
+        <w:t xml:space="preserve"> et configuration de ports réseau</w:t>
+      </w:r>
+    </w:p>
+    <w:p>
+      <w:pPr>
+        <w:ind w:firstLine="360"/>
+        <w:jc w:val="both"/>
+      </w:pPr>
+      <w:r>
+        <w:t>Minio doit nous servir à stocker les images satellites qui seront ensuite indexées par Elasticsearch.</w:t>
+      </w:r>
+      <w:r>
+        <w:t xml:space="preserve"> L’installation de Minio peut aussi se faire via une image des serveurs Docker déjà prête à l’emploi. </w:t>
+      </w:r>
+      <w:r>
+        <w:t xml:space="preserve">Nous avons trouvé des exemples de projets incluant l’initialisation d’instances Minio sur un Docker Compose et nous nous en sommes inspiré pour notre propre configuration. </w:t>
+      </w:r>
+      <w:r>
+        <w:t>En discutant avec nos enseignants, ainsi qu’avec l’intervenant de Thalès, il a été défini que pour des raisons de performance, il y aurait quatre instances Minio qui devraient tourner en parallèle. Les données seraient alors partagées entre les 4 serveurs.</w:t>
+      </w:r>
+    </w:p>
+    <w:p>
+      <w:pPr>
+        <w:ind w:firstLine="360"/>
+        <w:jc w:val="both"/>
+      </w:pPr>
+      <w:r>
+        <w:t xml:space="preserve">Afin d’avoir une configuration cohérente, nous avons beaucoup travaillé sur l’optimisation de l’utilisation des ports afin d’accéder à chaque service. Tout en conservant la configuration de base, nous voulions simplifier au maximum les accès à chaque service. Notons qu’avec Docker, nous pouvons accéder à un service soit par une adresse IP donnée, soit par un port défini sur localhost (ou une autre adresse, il est possible de créer des réseaux autres que le réseau de base sur Docker). Nous avons choisi de mettre tous nos services sur le même serveur local de base, avec un port bien défini par service (la liste de ces ports est disponible dans la partie </w:t>
+      </w:r>
+      <w:r>
+        <w:rPr>
+          <w:u w:val="single"/>
+        </w:rPr>
+        <w:t>Fonctions Implémentées</w:t>
+      </w:r>
+      <w:r>
+        <w:t> de ce rapport).</w:t>
+      </w:r>
+    </w:p>
+    <w:p>
+      <w:pPr>
+        <w:ind w:firstLine="360"/>
+        <w:jc w:val="both"/>
+      </w:pPr>
+      <w:r>
+        <w:t xml:space="preserve">Enfin, les quatre instances Minio sont capables de communiquer entre elles. Cela permet d’une part </w:t>
+      </w:r>
+      <w:r>
+        <w:t>de référencer le contenu les autres instances depuis n’importe laquelle (elles ont conscience de fonctionner ensemble), d’autre part de pouvoir faire de la sauvegarde de données sur les autres instances.</w:t>
+      </w:r>
+    </w:p>
+    <w:p>
+      <w:pPr>
+        <w:pStyle w:val="Titre2"/>
+      </w:pPr>
+      <w:r>
+        <w:t>Elasticsearch et Kibana</w:t>
+      </w:r>
+    </w:p>
+    <w:p>
+      <w:pPr>
+        <w:ind w:firstLine="360"/>
+        <w:jc w:val="both"/>
+      </w:pPr>
+      <w:r>
+        <w:t xml:space="preserve">L’installation de Elasticsearch fut plus complexe que les installations précédentes. A la façon de Minio, nous avons cherché des exemples de configuration de Elasticsearch dans d’autres projets incluant un Docker Compose. La configuration trouvée ne fonctionnait jamais sur nos machines de tests. Nous avons donc fait abstraction des configurations conseillées pour nous concentrer sur les paramétrages essentiels uniquement. Après plusieurs tests, nous avons défini une configuration </w:t>
+      </w:r>
+      <w:r>
+        <w:t>minimale et efficace pour notre application.</w:t>
+      </w:r>
+    </w:p>
+    <w:p>
+      <w:pPr>
+        <w:ind w:firstLine="360"/>
+        <w:jc w:val="both"/>
+      </w:pPr>
+      <w:r>
+        <w:t>Kibana était souvent associé à Elasticsearch lorsque nous faisions nos recherches sur l’installation de ce dernier. Après avoir étudié son utilisation, nous avons jugé intéressant de l’inclure dans l’architecture de notre projet, afin de visionner les données indexées. Pour les deux services, nous utilisons des images préconçues disponibles sur les servers Docker Elastic.</w:t>
+      </w:r>
+    </w:p>
+    <w:p>
+      <w:pPr>
+        <w:pStyle w:val="Titre2"/>
+      </w:pPr>
+      <w:r>
+        <w:lastRenderedPageBreak/>
+        <w:t>Spark</w:t>
+      </w:r>
+    </w:p>
+    <w:p>
+      <w:r>
+        <w:t xml:space="preserve">** Quels ont été les procédés pour comprendre le fonctionnement de </w:t>
+      </w:r>
+      <w:proofErr w:type="spellStart"/>
+      <w:r>
+        <w:t>spark</w:t>
+      </w:r>
+      <w:proofErr w:type="spellEnd"/>
+      <w:r>
+        <w:t xml:space="preserve">, l’installer et l’utiliser (c’est là que on peut parler de </w:t>
+      </w:r>
+      <w:proofErr w:type="spellStart"/>
+      <w:r>
+        <w:t>pyspark</w:t>
+      </w:r>
+      <w:proofErr w:type="spellEnd"/>
+      <w:r>
+        <w:t xml:space="preserve"> **</w:t>
+      </w:r>
+    </w:p>
+    <w:p>
+      <w:pPr>
+        <w:pStyle w:val="Titre2"/>
+      </w:pPr>
+      <w:r>
+        <w:t>Classification</w:t>
+      </w:r>
+      <w:r>
+        <w:t xml:space="preserve"> et indexation</w:t>
+      </w:r>
+    </w:p>
+    <w:p>
+      <w:r>
+        <w:t xml:space="preserve">** même question pour les algos de traitement d’image (c’est là qu’on parle de </w:t>
+      </w:r>
+      <w:proofErr w:type="spellStart"/>
+      <w:r>
+        <w:t>Keras</w:t>
+      </w:r>
+      <w:proofErr w:type="spellEnd"/>
+      <w:r>
+        <w:t>) **</w:t>
+      </w:r>
+    </w:p>
+    <w:p/>
     <w:p>
       <w:r>
         <w:br w:type="page"/>
@@ -1762,48 +1970,84 @@
       <w:pPr>
         <w:pStyle w:val="Titre1"/>
       </w:pPr>
-      <w:bookmarkStart w:id="5" w:name="_Toc535847097"/>
-      <w:r>
-        <w:lastRenderedPageBreak/>
-        <w:t>Démarche</w:t>
-      </w:r>
-      <w:bookmarkEnd w:id="5"/>
-      <w:r>
-        <w:t xml:space="preserve"> </w:t>
-      </w:r>
-    </w:p>
-    <w:p/>
-    <w:p>
-      <w:r>
-        <w:t>2 pages</w:t>
-      </w:r>
-    </w:p>
-    <w:p/>
-    <w:p>
-      <w:r>
-        <w:br w:type="page"/>
-      </w:r>
-    </w:p>
-    <w:p>
-      <w:pPr>
-        <w:pStyle w:val="Titre1"/>
-      </w:pPr>
-      <w:bookmarkStart w:id="6" w:name="_Toc535847098"/>
+      <w:bookmarkStart w:id="5" w:name="_Toc535847098"/>
       <w:r>
         <w:lastRenderedPageBreak/>
         <w:t>Résultats</w:t>
       </w:r>
-      <w:bookmarkEnd w:id="6"/>
+      <w:bookmarkEnd w:id="5"/>
     </w:p>
     <w:p/>
     <w:p>
-      <w:r>
-        <w:t>1 page</w:t>
+      <w:pPr>
+        <w:ind w:firstLine="426"/>
+        <w:jc w:val="both"/>
+      </w:pPr>
+      <w:r>
+        <w:t>Cette partie du rapport montrera comment installer notre application et la mettre en fonctionnement avec les images déployées sur les serveurs et l’apprentissage actif lancé.</w:t>
+      </w:r>
+    </w:p>
+    <w:p>
+      <w:pPr>
+        <w:pStyle w:val="Titre2"/>
+        <w:numPr>
+          <w:ilvl w:val="0"/>
+          <w:numId w:val="6"/>
+        </w:numPr>
+      </w:pPr>
+      <w:r>
+        <w:t>Initialisation de l’architecture</w:t>
+      </w:r>
+    </w:p>
+    <w:p>
+      <w:r>
+        <w:t>En se plaçant dans le répertoire de projet, il suffit de lancer la commande suivante :</w:t>
+      </w:r>
+    </w:p>
+    <w:p>
+      <w:pPr>
+        <w:pStyle w:val="Citation"/>
+      </w:pPr>
+      <w:proofErr w:type="gramStart"/>
+      <w:r>
+        <w:t>docker</w:t>
+      </w:r>
+      <w:proofErr w:type="gramEnd"/>
+      <w:r>
+        <w:t>-compose up -d</w:t>
+      </w:r>
+    </w:p>
+    <w:p>
+      <w:r>
+        <w:t>Ainsi toute l’architecture Docker sera installée sur la machine hôte.</w:t>
+      </w:r>
+    </w:p>
+    <w:p>
+      <w:pPr>
+        <w:pStyle w:val="Titre2"/>
+      </w:pPr>
+      <w:r>
+        <w:t>Ajout d’images sur Minio et indexation du contenu</w:t>
+      </w:r>
+    </w:p>
+    <w:p>
+      <w:proofErr w:type="spellStart"/>
+      <w:r>
+        <w:t>Etc</w:t>
+      </w:r>
+      <w:proofErr w:type="spellEnd"/>
+      <w:r>
+        <w:t xml:space="preserve"> …</w:t>
       </w:r>
     </w:p>
     <w:p/>
     <w:p>
       <w:r>
+        <w:t>Et conclure sur le score calculé par le model</w:t>
+      </w:r>
+    </w:p>
+    <w:p>
+      <w:r>
         <w:br w:type="page"/>
       </w:r>
     </w:p>
@@ -1811,18 +2055,17 @@
       <w:pPr>
         <w:pStyle w:val="Titre1"/>
       </w:pPr>
-      <w:bookmarkStart w:id="7" w:name="_Toc535847099"/>
+      <w:bookmarkStart w:id="6" w:name="_Toc535847099"/>
       <w:r>
         <w:lastRenderedPageBreak/>
         <w:t>Conclusion</w:t>
       </w:r>
+      <w:bookmarkEnd w:id="6"/>
+    </w:p>
+    <w:p/>
+    <w:p>
+      <w:bookmarkStart w:id="7" w:name="_GoBack"/>
       <w:bookmarkEnd w:id="7"/>
-    </w:p>
-    <w:p/>
-    <w:p>
-      <w:r>
-        <w:t>1 page</w:t>
-      </w:r>
     </w:p>
     <w:p/>
     <w:sectPr>
@@ -2133,10 +2376,11 @@
   <w:abstractNum w:abstractNumId="1" w15:restartNumberingAfterBreak="0">
     <w:nsid w:val="4C342147"/>
     <w:multiLevelType w:val="hybridMultilevel"/>
-    <w:tmpl w:val="91ECB2CC"/>
-    <w:lvl w:ilvl="0" w:tplc="040C0011">
+    <w:tmpl w:val="DE9A7700"/>
+    <w:lvl w:ilvl="0" w:tplc="A158483E">
       <w:start w:val="1"/>
       <w:numFmt w:val="decimal"/>
+      <w:pStyle w:val="Titre2"/>
       <w:lvlText w:val="%1)"/>
       <w:lvlJc w:val="left"/>
       <w:pPr>
@@ -2331,6 +2575,95 @@
       </w:rPr>
     </w:lvl>
   </w:abstractNum>
+  <w:abstractNum w:abstractNumId="3" w15:restartNumberingAfterBreak="0">
+    <w:nsid w:val="7E943EEC"/>
+    <w:multiLevelType w:val="hybridMultilevel"/>
+    <w:tmpl w:val="128624AC"/>
+    <w:lvl w:ilvl="0" w:tplc="040C0011">
+      <w:start w:val="1"/>
+      <w:numFmt w:val="decimal"/>
+      <w:lvlText w:val="%1)"/>
+      <w:lvlJc w:val="left"/>
+      <w:pPr>
+        <w:ind w:left="720" w:hanging="360"/>
+      </w:pPr>
+      <w:rPr>
+        <w:rFonts w:hint="default"/>
+      </w:rPr>
+    </w:lvl>
+    <w:lvl w:ilvl="1" w:tplc="040C0019" w:tentative="1">
+      <w:start w:val="1"/>
+      <w:numFmt w:val="lowerLetter"/>
+      <w:lvlText w:val="%2."/>
+      <w:lvlJc w:val="left"/>
+      <w:pPr>
+        <w:ind w:left="1440" w:hanging="360"/>
+      </w:pPr>
+    </w:lvl>
+    <w:lvl w:ilvl="2" w:tplc="040C001B" w:tentative="1">
+      <w:start w:val="1"/>
+      <w:numFmt w:val="lowerRoman"/>
+      <w:lvlText w:val="%3."/>
+      <w:lvlJc w:val="right"/>
+      <w:pPr>
+        <w:ind w:left="2160" w:hanging="180"/>
+      </w:pPr>
+    </w:lvl>
+    <w:lvl w:ilvl="3" w:tplc="040C000F" w:tentative="1">
+      <w:start w:val="1"/>
+      <w:numFmt w:val="decimal"/>
+      <w:lvlText w:val="%4."/>
+      <w:lvlJc w:val="left"/>
+      <w:pPr>
+        <w:ind w:left="2880" w:hanging="360"/>
+      </w:pPr>
+    </w:lvl>
+    <w:lvl w:ilvl="4" w:tplc="040C0019" w:tentative="1">
+      <w:start w:val="1"/>
+      <w:numFmt w:val="lowerLetter"/>
+      <w:lvlText w:val="%5."/>
+      <w:lvlJc w:val="left"/>
+      <w:pPr>
+        <w:ind w:left="3600" w:hanging="360"/>
+      </w:pPr>
+    </w:lvl>
+    <w:lvl w:ilvl="5" w:tplc="040C001B" w:tentative="1">
+      <w:start w:val="1"/>
+      <w:numFmt w:val="lowerRoman"/>
+      <w:lvlText w:val="%6."/>
+      <w:lvlJc w:val="right"/>
+      <w:pPr>
+        <w:ind w:left="4320" w:hanging="180"/>
+      </w:pPr>
+    </w:lvl>
+    <w:lvl w:ilvl="6" w:tplc="040C000F" w:tentative="1">
+      <w:start w:val="1"/>
+      <w:numFmt w:val="decimal"/>
+      <w:lvlText w:val="%7."/>
+      <w:lvlJc w:val="left"/>
+      <w:pPr>
+        <w:ind w:left="5040" w:hanging="360"/>
+      </w:pPr>
+    </w:lvl>
+    <w:lvl w:ilvl="7" w:tplc="040C0019" w:tentative="1">
+      <w:start w:val="1"/>
+      <w:numFmt w:val="lowerLetter"/>
+      <w:lvlText w:val="%8."/>
+      <w:lvlJc w:val="left"/>
+      <w:pPr>
+        <w:ind w:left="5760" w:hanging="360"/>
+      </w:pPr>
+    </w:lvl>
+    <w:lvl w:ilvl="8" w:tplc="040C001B" w:tentative="1">
+      <w:start w:val="1"/>
+      <w:numFmt w:val="lowerRoman"/>
+      <w:lvlText w:val="%9."/>
+      <w:lvlJc w:val="right"/>
+      <w:pPr>
+        <w:ind w:left="6480" w:hanging="180"/>
+      </w:pPr>
+    </w:lvl>
+  </w:abstractNum>
   <w:num w:numId="1">
     <w:abstractNumId w:val="2"/>
   </w:num>
@@ -2339,6 +2672,21 @@
   </w:num>
   <w:num w:numId="3">
     <w:abstractNumId w:val="1"/>
+  </w:num>
+  <w:num w:numId="4">
+    <w:abstractNumId w:val="3"/>
+  </w:num>
+  <w:num w:numId="5">
+    <w:abstractNumId w:val="1"/>
+    <w:lvlOverride w:ilvl="0">
+      <w:startOverride w:val="2"/>
+    </w:lvlOverride>
+  </w:num>
+  <w:num w:numId="6">
+    <w:abstractNumId w:val="1"/>
+    <w:lvlOverride w:ilvl="0">
+      <w:startOverride w:val="1"/>
+    </w:lvlOverride>
   </w:num>
 </w:numbering>
 </file>
@@ -2771,11 +3119,14 @@
     <w:uiPriority w:val="9"/>
     <w:unhideWhenUsed/>
     <w:qFormat/>
-    <w:rsid w:val="008973E2"/>
+    <w:rsid w:val="00B073F2"/>
     <w:pPr>
       <w:keepNext/>
       <w:keepLines/>
-      <w:spacing w:before="40" w:after="0"/>
+      <w:numPr>
+        <w:numId w:val="3"/>
+      </w:numPr>
+      <w:spacing w:before="40" w:after="0" w:line="360" w:lineRule="auto"/>
       <w:outlineLvl w:val="1"/>
     </w:pPr>
     <w:rPr>
@@ -2874,7 +3225,7 @@
     <w:basedOn w:val="Policepardfaut"/>
     <w:link w:val="Titre2"/>
     <w:uiPriority w:val="9"/>
-    <w:rsid w:val="008973E2"/>
+    <w:rsid w:val="00B073F2"/>
     <w:rPr>
       <w:rFonts w:asciiTheme="majorHAnsi" w:eastAsiaTheme="majorEastAsia" w:hAnsiTheme="majorHAnsi" w:cstheme="majorBidi"/>
       <w:color w:val="2F5496" w:themeColor="accent1" w:themeShade="BF"/>
@@ -3295,6 +3646,37 @@
         </w:tcBorders>
       </w:tcPr>
     </w:tblStylePr>
+  </w:style>
+  <w:style w:type="paragraph" w:styleId="Citation">
+    <w:name w:val="Quote"/>
+    <w:basedOn w:val="Normal"/>
+    <w:next w:val="Normal"/>
+    <w:link w:val="CitationCar"/>
+    <w:uiPriority w:val="29"/>
+    <w:qFormat/>
+    <w:rsid w:val="0012158B"/>
+    <w:pPr>
+      <w:spacing w:before="200"/>
+      <w:ind w:left="864" w:right="864"/>
+      <w:jc w:val="center"/>
+    </w:pPr>
+    <w:rPr>
+      <w:i/>
+      <w:iCs/>
+      <w:color w:val="404040" w:themeColor="text1" w:themeTint="BF"/>
+    </w:rPr>
+  </w:style>
+  <w:style w:type="character" w:customStyle="1" w:styleId="CitationCar">
+    <w:name w:val="Citation Car"/>
+    <w:basedOn w:val="Policepardfaut"/>
+    <w:link w:val="Citation"/>
+    <w:uiPriority w:val="29"/>
+    <w:rsid w:val="0012158B"/>
+    <w:rPr>
+      <w:i/>
+      <w:iCs/>
+      <w:color w:val="404040" w:themeColor="text1" w:themeTint="BF"/>
+    </w:rPr>
   </w:style>
 </w:styles>
 </file>
@@ -3605,6 +3987,7 @@
   <w:rsids>
     <w:rsidRoot w:val="00AF31BA"/>
     <w:rsid w:val="002C46B4"/>
+    <w:rsid w:val="007B1927"/>
     <w:rsid w:val="00935677"/>
     <w:rsid w:val="00AF31BA"/>
     <w:rsid w:val="00B97798"/>

</xml_diff>